<commit_message>
Updated Deployment View in SAD
</commit_message>
<xml_diff>
--- a/SAD Gaming-Bets.docx
+++ b/SAD Gaming-Bets.docx
@@ -7,32 +7,32 @@
         <w:pStyle w:val="Titel"/>
         <w:jc w:val="right"/>
       </w:pPr>
-      <w:fldSimple w:instr=" SUBJECT  \* MERGEFORMAT ">
+      <w:r>
+        <w:fldChar w:fldCharType="begin"/>
+      </w:r>
+      <w:r>
+        <w:instrText xml:space="preserve"> SUBJECT  \* MERGEFORMAT </w:instrText>
+      </w:r>
+      <w:r>
+        <w:fldChar w:fldCharType="separate"/>
+      </w:r>
+      <w:r>
+        <w:t>Gaming-Bets</w:t>
+      </w:r>
+      <w:r>
+        <w:fldChar w:fldCharType="end"/>
+      </w:r>
+    </w:p>
+    <w:p>
+      <w:pPr>
+        <w:pStyle w:val="Titel"/>
+        <w:jc w:val="right"/>
+      </w:pPr>
+      <w:fldSimple w:instr=" TITLE  \* MERGEFORMAT ">
         <w:r>
-          <w:t>Gaming-Bets</w:t>
+          <w:t>Software Architecture Document</w:t>
         </w:r>
       </w:fldSimple>
-    </w:p>
-    <w:p>
-      <w:pPr>
-        <w:pStyle w:val="Titel"/>
-        <w:jc w:val="right"/>
-      </w:pPr>
-      <w:r>
-        <w:fldChar w:fldCharType="begin"/>
-      </w:r>
-      <w:r>
-        <w:instrText xml:space="preserve"> TITLE  \* MERGEFORMAT </w:instrText>
-      </w:r>
-      <w:r>
-        <w:fldChar w:fldCharType="separate"/>
-      </w:r>
-      <w:r>
-        <w:t>Software Architecture Document</w:t>
-      </w:r>
-      <w:r>
-        <w:fldChar w:fldCharType="end"/>
-      </w:r>
     </w:p>
     <w:p>
       <w:pPr>
@@ -245,9 +245,19 @@
             <w:pPr>
               <w:pStyle w:val="Tabletext"/>
             </w:pPr>
+            <w:proofErr w:type="spellStart"/>
             <w:r>
-              <w:t>Nicals Petersohn</w:t>
+              <w:t>Nicals</w:t>
             </w:r>
+            <w:proofErr w:type="spellEnd"/>
+            <w:r>
+              <w:t xml:space="preserve"> </w:t>
+            </w:r>
+            <w:proofErr w:type="spellStart"/>
+            <w:r>
+              <w:t>Petersohn</w:t>
+            </w:r>
+            <w:proofErr w:type="spellEnd"/>
           </w:p>
         </w:tc>
       </w:tr>
@@ -286,8 +296,13 @@
             <w:pPr>
               <w:pStyle w:val="Tabletext"/>
             </w:pPr>
+            <w:proofErr w:type="spellStart"/>
             <w:r>
-              <w:t>Rearanged Stuff</w:t>
+              <w:t>Rearanged</w:t>
+            </w:r>
+            <w:proofErr w:type="spellEnd"/>
+            <w:r>
+              <w:t xml:space="preserve"> Stuff</w:t>
             </w:r>
           </w:p>
         </w:tc>
@@ -1998,22 +2013,11 @@
       <w:r>
         <w:br w:type="page"/>
       </w:r>
-      <w:r>
-        <w:lastRenderedPageBreak/>
-        <w:fldChar w:fldCharType="begin"/>
-      </w:r>
-      <w:r>
-        <w:instrText xml:space="preserve"> TITLE  \* MERGEFORMAT </w:instrText>
-      </w:r>
-      <w:r>
-        <w:fldChar w:fldCharType="separate"/>
-      </w:r>
-      <w:r>
-        <w:t>Software Architecture Document</w:t>
-      </w:r>
-      <w:r>
-        <w:fldChar w:fldCharType="end"/>
-      </w:r>
+      <w:fldSimple w:instr=" TITLE  \* MERGEFORMAT ">
+        <w:r>
+          <w:t>Software Architecture Document</w:t>
+        </w:r>
+      </w:fldSimple>
       <w:r>
         <w:t xml:space="preserve"> </w:t>
       </w:r>
@@ -2075,7 +2079,15 @@
         <w:ind w:left="720"/>
       </w:pPr>
       <w:r>
-        <w:t>This document shows the architecture of our GamingBets Application.</w:t>
+        <w:t xml:space="preserve">This document shows the architecture of our </w:t>
+      </w:r>
+      <w:proofErr w:type="spellStart"/>
+      <w:r>
+        <w:t>GamingBets</w:t>
+      </w:r>
+      <w:proofErr w:type="spellEnd"/>
+      <w:r>
+        <w:t xml:space="preserve"> Application.</w:t>
       </w:r>
     </w:p>
     <w:p>
@@ -2101,8 +2113,15 @@
       <w:pPr>
         <w:ind w:left="720"/>
       </w:pPr>
-      <w:r>
-        <w:t>tbd – to be determined</w:t>
+      <w:proofErr w:type="spellStart"/>
+      <w:proofErr w:type="gramStart"/>
+      <w:r>
+        <w:t>tbd</w:t>
+      </w:r>
+      <w:proofErr w:type="spellEnd"/>
+      <w:proofErr w:type="gramEnd"/>
+      <w:r>
+        <w:t xml:space="preserve"> – to be determined</w:t>
       </w:r>
     </w:p>
     <w:p>
@@ -2141,9 +2160,13 @@
       <w:pPr>
         <w:ind w:left="720"/>
       </w:pPr>
+      <w:proofErr w:type="spellStart"/>
+      <w:proofErr w:type="gramStart"/>
       <w:r>
         <w:t>tbd</w:t>
       </w:r>
+      <w:proofErr w:type="spellEnd"/>
+      <w:proofErr w:type="gramEnd"/>
     </w:p>
     <w:p>
       <w:pPr>
@@ -2243,9 +2266,13 @@
       <w:pPr>
         <w:ind w:left="720"/>
       </w:pPr>
+      <w:proofErr w:type="spellStart"/>
+      <w:proofErr w:type="gramStart"/>
       <w:r>
         <w:t>tbd</w:t>
       </w:r>
+      <w:proofErr w:type="spellEnd"/>
+      <w:proofErr w:type="gramEnd"/>
     </w:p>
     <w:p>
       <w:pPr>
@@ -2261,9 +2288,13 @@
       <w:pPr>
         <w:ind w:left="720"/>
       </w:pPr>
+      <w:proofErr w:type="spellStart"/>
+      <w:proofErr w:type="gramStart"/>
       <w:r>
         <w:t>tbd</w:t>
       </w:r>
+      <w:proofErr w:type="spellEnd"/>
+      <w:proofErr w:type="gramEnd"/>
     </w:p>
     <w:p>
       <w:pPr>
@@ -2287,7 +2318,7 @@
       <w:r>
         <w:rPr>
           <w:noProof/>
-          <w:lang w:val="de-DE" w:eastAsia="de-DE"/>
+          <w:lang w:val="en-GB" w:eastAsia="en-GB"/>
         </w:rPr>
         <w:drawing>
           <wp:inline distT="0" distB="0" distL="0" distR="0">
@@ -2382,7 +2413,7 @@
             <v:path o:extrusionok="f" gradientshapeok="t" o:connecttype="rect"/>
             <o:lock v:ext="edit" aspectratio="t"/>
           </v:shapetype>
-          <v:shape id="_x0000_i1026" type="#_x0000_t75" style="width:467.7pt;height:159.55pt">
+          <v:shape id="_x0000_i1025" type="#_x0000_t75" style="width:467.7pt;height:159.55pt">
             <v:imagedata r:id="rId10" o:title="gamingbetClassDiagramm"/>
           </v:shape>
         </w:pict>
@@ -2392,16 +2423,35 @@
       <w:r>
         <w:t>The View area is not realized as Java-Classes, in Android these are XML-Documents, which automatically creates a separation between View and Controller.</w:t>
       </w:r>
-      <w:bookmarkStart w:id="19" w:name="_GoBack"/>
+    </w:p>
+    <w:p>
+      <w:pPr>
+        <w:pStyle w:val="berschrift1"/>
+      </w:pPr>
+      <w:bookmarkStart w:id="19" w:name="_Toc492766853"/>
+      <w:r>
+        <w:t>Process View</w:t>
+      </w:r>
       <w:bookmarkEnd w:id="19"/>
+      <w:r>
+        <w:t xml:space="preserve"> </w:t>
+      </w:r>
+    </w:p>
+    <w:p>
+      <w:pPr>
+        <w:ind w:left="720"/>
+      </w:pPr>
+      <w:r>
+        <w:t>n/a</w:t>
+      </w:r>
     </w:p>
     <w:p>
       <w:pPr>
         <w:pStyle w:val="berschrift1"/>
       </w:pPr>
-      <w:bookmarkStart w:id="20" w:name="_Toc492766853"/>
-      <w:r>
-        <w:t>Process View</w:t>
+      <w:bookmarkStart w:id="20" w:name="_Toc492766854"/>
+      <w:r>
+        <w:t>Deployment View</w:t>
       </w:r>
       <w:bookmarkEnd w:id="20"/>
       <w:r>
@@ -2410,45 +2460,143 @@
     </w:p>
     <w:p>
       <w:pPr>
+        <w:rPr>
+          <w:noProof/>
+          <w:lang w:val="en-GB" w:eastAsia="en-GB"/>
+        </w:rPr>
+      </w:pPr>
+    </w:p>
+    <w:p>
+      <w:pPr>
+        <w:jc w:val="center"/>
+      </w:pPr>
+      <w:r>
+        <w:rPr>
+          <w:noProof/>
+          <w:lang w:val="en-GB" w:eastAsia="en-GB"/>
+        </w:rPr>
+        <w:drawing>
+          <wp:inline distT="0" distB="0" distL="0" distR="0">
+            <wp:extent cx="5354726" cy="2715717"/>
+            <wp:effectExtent l="0" t="0" r="0" b="8890"/>
+            <wp:docPr id="2" name="Grafik 2" descr="C:\Users\Felix\OneDrive\Documents\DHBW\3. Semester\Software Engineering\shared-stuff\deployment_view.png"/>
+            <wp:cNvGraphicFramePr>
+              <a:graphicFrameLocks xmlns:a="http://schemas.openxmlformats.org/drawingml/2006/main" noChangeAspect="1"/>
+            </wp:cNvGraphicFramePr>
+            <a:graphic xmlns:a="http://schemas.openxmlformats.org/drawingml/2006/main">
+              <a:graphicData uri="http://schemas.openxmlformats.org/drawingml/2006/picture">
+                <pic:pic xmlns:pic="http://schemas.openxmlformats.org/drawingml/2006/picture">
+                  <pic:nvPicPr>
+                    <pic:cNvPr id="0" name="Picture 3" descr="C:\Users\Felix\OneDrive\Documents\DHBW\3. Semester\Software Engineering\shared-stuff\deployment_view.png"/>
+                    <pic:cNvPicPr>
+                      <a:picLocks noChangeAspect="1" noChangeArrowheads="1"/>
+                    </pic:cNvPicPr>
+                  </pic:nvPicPr>
+                  <pic:blipFill rotWithShape="1">
+                    <a:blip r:embed="rId11" cstate="print">
+                      <a:extLst>
+                        <a:ext uri="{28A0092B-C50C-407E-A947-70E740481C1C}">
+                          <a14:useLocalDpi xmlns:a14="http://schemas.microsoft.com/office/drawing/2010/main" val="0"/>
+                        </a:ext>
+                      </a:extLst>
+                    </a:blip>
+                    <a:srcRect t="14705" r="9894"/>
+                    <a:stretch/>
+                  </pic:blipFill>
+                  <pic:spPr bwMode="auto">
+                    <a:xfrm>
+                      <a:off x="0" y="0"/>
+                      <a:ext cx="5355548" cy="2716134"/>
+                    </a:xfrm>
+                    <a:prstGeom prst="rect">
+                      <a:avLst/>
+                    </a:prstGeom>
+                    <a:noFill/>
+                    <a:ln>
+                      <a:noFill/>
+                    </a:ln>
+                    <a:extLst>
+                      <a:ext uri="{53640926-AAD7-44D8-BBD7-CCE9431645EC}">
+                        <a14:shadowObscured xmlns:a14="http://schemas.microsoft.com/office/drawing/2010/main"/>
+                      </a:ext>
+                    </a:extLst>
+                  </pic:spPr>
+                </pic:pic>
+              </a:graphicData>
+            </a:graphic>
+          </wp:inline>
+        </w:drawing>
+      </w:r>
+    </w:p>
+    <w:p>
+      <w:r>
+        <w:t xml:space="preserve">The Deployment process is based on Jenkins. Every push into our master branch on GitHub will initiate a Jenkins build. This build will be executed with maven and build a </w:t>
+      </w:r>
+      <w:r>
+        <w:rPr>
+          <w:i/>
+        </w:rPr>
+        <w:t xml:space="preserve">.war </w:t>
+      </w:r>
+      <w:r>
+        <w:t xml:space="preserve">file. It will run unit test with every build and report the test coverage with </w:t>
+      </w:r>
+      <w:proofErr w:type="spellStart"/>
+      <w:r>
+        <w:t>JaCoCo</w:t>
+      </w:r>
+      <w:proofErr w:type="spellEnd"/>
+      <w:r>
+        <w:t xml:space="preserve">. Test coverage and static code analysis is then send to </w:t>
+      </w:r>
+      <w:proofErr w:type="spellStart"/>
+      <w:r>
+        <w:t>SonarQube</w:t>
+      </w:r>
+      <w:proofErr w:type="spellEnd"/>
+      <w:r>
+        <w:t xml:space="preserve">, with each build. After a successful maven build, the </w:t>
+      </w:r>
+      <w:r>
+        <w:rPr>
+          <w:i/>
+        </w:rPr>
+        <w:t>.war</w:t>
+      </w:r>
+      <w:r>
+        <w:t xml:space="preserve"> file is then remotely deployed to our </w:t>
+      </w:r>
+      <w:proofErr w:type="spellStart"/>
+      <w:r>
+        <w:t>GlassFish</w:t>
+      </w:r>
+      <w:proofErr w:type="spellEnd"/>
+      <w:r>
+        <w:t xml:space="preserve"> 3 application server.</w:t>
+      </w:r>
+    </w:p>
+    <w:p>
+      <w:pPr>
+        <w:pStyle w:val="berschrift1"/>
+      </w:pPr>
+      <w:bookmarkStart w:id="21" w:name="_Toc492766855"/>
+      <w:r>
+        <w:t>Implementation View</w:t>
+      </w:r>
+      <w:bookmarkEnd w:id="21"/>
+      <w:r>
+        <w:t xml:space="preserve"> </w:t>
+      </w:r>
+    </w:p>
+    <w:p>
+      <w:pPr>
         <w:ind w:left="720"/>
       </w:pPr>
       <w:r>
         <w:t>n/a</w:t>
       </w:r>
-    </w:p>
-    <w:p>
-      <w:pPr>
-        <w:pStyle w:val="berschrift1"/>
-      </w:pPr>
-      <w:bookmarkStart w:id="21" w:name="_Toc492766854"/>
-      <w:r>
-        <w:t>Deployment View</w:t>
-      </w:r>
-      <w:bookmarkEnd w:id="21"/>
-      <w:r>
-        <w:t xml:space="preserve"> </w:t>
-      </w:r>
-    </w:p>
-    <w:p>
-      <w:pPr>
-        <w:pStyle w:val="berschrift1"/>
-      </w:pPr>
-      <w:bookmarkStart w:id="22" w:name="_Toc492766855"/>
-      <w:r>
-        <w:t>Implementation View</w:t>
-      </w:r>
+      <w:bookmarkStart w:id="22" w:name="_GoBack"/>
       <w:bookmarkEnd w:id="22"/>
-      <w:r>
-        <w:t xml:space="preserve"> </w:t>
-      </w:r>
-    </w:p>
-    <w:p>
-      <w:pPr>
-        <w:ind w:left="720"/>
-      </w:pPr>
-      <w:r>
-        <w:t>n/a</w:t>
-      </w:r>
     </w:p>
     <w:p>
       <w:pPr>
@@ -2456,6 +2604,7 @@
       </w:pPr>
       <w:bookmarkStart w:id="23" w:name="_Toc492766856"/>
       <w:r>
+        <w:lastRenderedPageBreak/>
         <w:t>Overview</w:t>
       </w:r>
       <w:bookmarkEnd w:id="23"/>
@@ -2487,10 +2636,10 @@
       </w:pPr>
       <w:r>
         <w:object w:dxaOrig="8595" w:dyaOrig="2970">
-          <v:rect id="rectole0000000002" o:spid="_x0000_i1025" style="width:429.1pt;height:148.6pt" o:ole="" o:preferrelative="t" stroked="f">
-            <v:imagedata r:id="rId11" o:title=""/>
+          <v:rect id="rectole0000000002" o:spid="_x0000_i1026" style="width:429.1pt;height:148.6pt" o:ole="" o:preferrelative="t" stroked="f">
+            <v:imagedata r:id="rId12" o:title=""/>
           </v:rect>
-          <o:OLEObject Type="Embed" ProgID="StaticMetafile" ShapeID="rectole0000000002" DrawAspect="Content" ObjectID="_1512322633" r:id="rId12"/>
+          <o:OLEObject Type="Embed" ProgID="StaticMetafile" ShapeID="rectole0000000002" DrawAspect="Content" ObjectID="_1526674353" r:id="rId13"/>
         </w:object>
       </w:r>
     </w:p>
@@ -2521,10 +2670,10 @@
       </w:r>
     </w:p>
     <w:sectPr>
-      <w:headerReference w:type="default" r:id="rId13"/>
-      <w:footerReference w:type="default" r:id="rId14"/>
-      <w:headerReference w:type="first" r:id="rId15"/>
-      <w:footerReference w:type="first" r:id="rId16"/>
+      <w:headerReference w:type="default" r:id="rId14"/>
+      <w:footerReference w:type="default" r:id="rId15"/>
+      <w:headerReference w:type="first" r:id="rId16"/>
+      <w:footerReference w:type="first" r:id="rId17"/>
       <w:pgSz w:w="12240" w:h="15840" w:code="1"/>
       <w:pgMar w:top="1440" w:right="1440" w:bottom="1440" w:left="1440" w:header="720" w:footer="720" w:gutter="0"/>
       <w:cols w:space="720"/>
@@ -2673,7 +2822,7 @@
             <w:rPr>
               <w:noProof/>
             </w:rPr>
-            <w:t>2015</w:t>
+            <w:t>2016</w:t>
           </w:r>
           <w:r>
             <w:fldChar w:fldCharType="end"/>
@@ -2720,7 +2869,7 @@
               <w:rStyle w:val="Seitenzahl"/>
               <w:noProof/>
             </w:rPr>
-            <w:t>6</w:t>
+            <w:t>7</w:t>
           </w:r>
           <w:r>
             <w:rPr>
@@ -2757,7 +2906,7 @@
               <w:rStyle w:val="Seitenzahl"/>
               <w:noProof/>
             </w:rPr>
-            <w:t>6</w:t>
+            <w:t>7</w:t>
           </w:r>
           <w:r>
             <w:rPr>
@@ -2897,21 +3046,11 @@
           <w:tcW w:w="6379" w:type="dxa"/>
         </w:tcPr>
         <w:p>
-          <w:r>
-            <w:fldChar w:fldCharType="begin"/>
-          </w:r>
-          <w:r>
-            <w:instrText xml:space="preserve"> SUBJECT  \* MERGEFORMAT </w:instrText>
-          </w:r>
-          <w:r>
-            <w:fldChar w:fldCharType="separate"/>
-          </w:r>
-          <w:r>
-            <w:t>Gaming-Bets</w:t>
-          </w:r>
-          <w:r>
-            <w:fldChar w:fldCharType="end"/>
-          </w:r>
+          <w:fldSimple w:instr=" SUBJECT  \* MERGEFORMAT ">
+            <w:r>
+              <w:t>Gaming-Bets</w:t>
+            </w:r>
+          </w:fldSimple>
         </w:p>
       </w:tc>
       <w:tc>
@@ -2941,21 +3080,11 @@
           <w:tcW w:w="6379" w:type="dxa"/>
         </w:tcPr>
         <w:p>
-          <w:r>
-            <w:fldChar w:fldCharType="begin"/>
-          </w:r>
-          <w:r>
-            <w:instrText xml:space="preserve"> TITLE  \* MERGEFORMAT </w:instrText>
-          </w:r>
-          <w:r>
-            <w:fldChar w:fldCharType="separate"/>
-          </w:r>
-          <w:r>
-            <w:t>Software Architecture Document</w:t>
-          </w:r>
-          <w:r>
-            <w:fldChar w:fldCharType="end"/>
-          </w:r>
+          <w:fldSimple w:instr=" TITLE  \* MERGEFORMAT ">
+            <w:r>
+              <w:t>Software Architecture Document</w:t>
+            </w:r>
+          </w:fldSimple>
         </w:p>
       </w:tc>
       <w:tc>

</xml_diff>